<commit_message>
lab 5 6 dz 3
</commit_message>
<xml_diff>
--- a/лаба1ЭВМ.docx
+++ b/лаба1ЭВМ.docx
@@ -5,37 +5,27 @@
     <w:p>
       <w:pPr>
         <w:pStyle w:val="3"/>
-        <w:jc w:val="right"/>
-        <w:rPr>
+        <w:jc w:val="center"/>
+        <w:rPr>
+          <w:rFonts w:cs="Arial"/>
+          <w:b/>
           <w:bCs/>
+          <w:sz w:val="28"/>
+          <w:szCs w:val="22"/>
         </w:rPr>
       </w:pPr>
       <w:bookmarkStart w:id="0" w:name="_Toc463421624"/>
-      <w:r>
-        <w:rPr>
+      <w:bookmarkStart w:id="1" w:name="_Toc463421626"/>
+      <w:bookmarkStart w:id="2" w:name="_Toc463421622"/>
+      <w:r>
+        <w:rPr>
+          <w:rFonts w:cs="Arial"/>
           <w:b/>
-        </w:rPr>
-        <w:tab/>
-      </w:r>
-      <w:r>
-        <w:rPr>
           <w:bCs/>
-        </w:rPr>
-        <w:t>Шевнин Артём Владимирович</w:t>
-      </w:r>
-    </w:p>
-    <w:p>
-      <w:pPr>
-        <w:jc w:val="right"/>
-        <w:rPr>
-          <w:lang w:eastAsia="ru-RU"/>
-        </w:rPr>
-      </w:pPr>
-      <w:r>
-        <w:rPr>
-          <w:lang w:eastAsia="ru-RU"/>
-        </w:rPr>
-        <w:t>М3106</w:t>
+          <w:sz w:val="28"/>
+          <w:szCs w:val="22"/>
+        </w:rPr>
+        <w:t>Министерство науки и высшего образования</w:t>
       </w:r>
     </w:p>
     <w:p>
@@ -43,7 +33,30 @@
         <w:pStyle w:val="3"/>
         <w:jc w:val="center"/>
         <w:rPr>
+          <w:rFonts w:cs="Arial"/>
           <w:b/>
+          <w:bCs/>
+          <w:sz w:val="28"/>
+          <w:szCs w:val="22"/>
+        </w:rPr>
+      </w:pPr>
+      <w:r>
+        <w:rPr>
+          <w:rFonts w:cs="Arial"/>
+          <w:b/>
+          <w:bCs/>
+          <w:sz w:val="28"/>
+          <w:szCs w:val="22"/>
+        </w:rPr>
+        <w:t xml:space="preserve">Российской Федерации </w:t>
+      </w:r>
+    </w:p>
+    <w:p>
+      <w:pPr>
+        <w:rPr>
+          <w:rFonts w:ascii="Arial" w:hAnsi="Arial" w:cs="Arial"/>
+          <w:b/>
+          <w:bCs/>
         </w:rPr>
       </w:pPr>
     </w:p>
@@ -52,35 +65,496 @@
         <w:pStyle w:val="3"/>
         <w:jc w:val="center"/>
         <w:rPr>
+          <w:rFonts w:cs="Arial"/>
           <w:b/>
-        </w:rPr>
-      </w:pPr>
-      <w:r>
-        <w:rPr>
+          <w:bCs/>
+          <w:sz w:val="28"/>
+          <w:szCs w:val="22"/>
+        </w:rPr>
+      </w:pPr>
+      <w:r>
+        <w:rPr>
+          <w:rFonts w:cs="Arial"/>
           <w:b/>
+          <w:bCs/>
+          <w:sz w:val="28"/>
+          <w:szCs w:val="22"/>
+        </w:rPr>
+        <w:t>Федеральное государственное автономное</w:t>
+      </w:r>
+    </w:p>
+    <w:p>
+      <w:pPr>
+        <w:pStyle w:val="3"/>
+        <w:jc w:val="center"/>
+        <w:rPr>
+          <w:rFonts w:cs="Arial"/>
+          <w:b/>
+          <w:bCs/>
+          <w:sz w:val="28"/>
+          <w:szCs w:val="22"/>
+        </w:rPr>
+      </w:pPr>
+      <w:r>
+        <w:rPr>
+          <w:rFonts w:cs="Arial"/>
+          <w:b/>
+          <w:bCs/>
+          <w:sz w:val="28"/>
+          <w:szCs w:val="22"/>
+        </w:rPr>
+        <w:t xml:space="preserve"> образовательное учреждение высшего образования</w:t>
+      </w:r>
+    </w:p>
+    <w:p>
+      <w:pPr>
+        <w:rPr>
+          <w:rFonts w:ascii="Arial" w:hAnsi="Arial" w:cs="Arial"/>
+          <w:b/>
+          <w:bCs/>
+        </w:rPr>
+      </w:pPr>
+    </w:p>
+    <w:p>
+      <w:pPr>
+        <w:pStyle w:val="3"/>
+        <w:jc w:val="center"/>
+        <w:rPr>
+          <w:rFonts w:cs="Arial"/>
+          <w:b/>
+          <w:bCs/>
+          <w:sz w:val="28"/>
+          <w:szCs w:val="22"/>
+        </w:rPr>
+      </w:pPr>
+      <w:r>
+        <w:rPr>
+          <w:rFonts w:cs="Arial"/>
+          <w:b/>
+          <w:bCs/>
+          <w:sz w:val="28"/>
+          <w:szCs w:val="22"/>
+        </w:rPr>
+        <w:t xml:space="preserve"> «Национальный исследовательский университет </w:t>
+      </w:r>
+    </w:p>
+    <w:p>
+      <w:pPr>
+        <w:pStyle w:val="3"/>
+        <w:jc w:val="center"/>
+        <w:rPr>
+          <w:rFonts w:cs="Arial"/>
+          <w:b/>
+          <w:bCs/>
+          <w:sz w:val="28"/>
+          <w:szCs w:val="22"/>
+        </w:rPr>
+      </w:pPr>
+      <w:r>
+        <w:rPr>
+          <w:rFonts w:cs="Arial"/>
+          <w:b/>
+          <w:bCs/>
+          <w:sz w:val="28"/>
+          <w:szCs w:val="22"/>
+        </w:rPr>
+        <w:t xml:space="preserve">ИТМО» </w:t>
+      </w:r>
+    </w:p>
+    <w:p>
+      <w:pPr>
+        <w:rPr>
+          <w:rFonts w:ascii="Arial" w:hAnsi="Arial" w:cs="Arial"/>
+          <w:b/>
+          <w:bCs/>
+          <w:sz w:val="20"/>
+          <w:szCs w:val="20"/>
+        </w:rPr>
+      </w:pPr>
+    </w:p>
+    <w:p>
+      <w:pPr>
+        <w:pStyle w:val="3"/>
+        <w:jc w:val="center"/>
+        <w:rPr>
+          <w:rFonts w:cs="Arial"/>
+          <w:sz w:val="28"/>
+          <w:szCs w:val="22"/>
+        </w:rPr>
+      </w:pPr>
+      <w:r>
+        <w:rPr>
+          <w:rFonts w:cs="Arial"/>
+          <w:sz w:val="28"/>
+          <w:szCs w:val="22"/>
+        </w:rPr>
+        <w:t>Факультет информационных технологий и программирования</w:t>
+      </w:r>
+    </w:p>
+    <w:p>
+      <w:pPr>
+        <w:rPr>
+          <w:rFonts w:ascii="Arial" w:hAnsi="Arial" w:cs="Arial"/>
+          <w:sz w:val="20"/>
+          <w:szCs w:val="20"/>
+        </w:rPr>
+      </w:pPr>
+    </w:p>
+    <w:p>
+      <w:pPr>
+        <w:pStyle w:val="3"/>
+        <w:jc w:val="center"/>
+        <w:rPr>
+          <w:bCs/>
+          <w:sz w:val="28"/>
+          <w:szCs w:val="22"/>
+        </w:rPr>
+      </w:pPr>
+      <w:r>
+        <w:rPr>
+          <w:bCs/>
+          <w:sz w:val="28"/>
+          <w:szCs w:val="22"/>
         </w:rPr>
         <w:t>Лабораторная работа № 1</w:t>
       </w:r>
-      <w:bookmarkEnd w:id="0"/>
     </w:p>
     <w:p>
       <w:pPr>
         <w:jc w:val="center"/>
         <w:rPr>
           <w:rFonts w:ascii="Arial" w:hAnsi="Arial"/>
+          <w:bCs/>
+          <w:i/>
+          <w:sz w:val="28"/>
+          <w:szCs w:val="24"/>
+        </w:rPr>
+      </w:pPr>
+      <w:r>
+        <w:rPr>
+          <w:rFonts w:ascii="Arial" w:hAnsi="Arial"/>
+          <w:bCs/>
+          <w:i/>
+          <w:sz w:val="28"/>
+          <w:szCs w:val="24"/>
+        </w:rPr>
+        <w:t>Исследование работы ЭВМ при выполнении линейных программ.</w:t>
+      </w:r>
+    </w:p>
+    <w:p>
+      <w:pPr>
+        <w:rPr>
+          <w:rFonts w:ascii="Arial" w:hAnsi="Arial" w:cs="Arial"/>
+        </w:rPr>
+      </w:pPr>
+    </w:p>
+    <w:p>
+      <w:pPr>
+        <w:rPr>
+          <w:rFonts w:ascii="Arial" w:hAnsi="Arial" w:cs="Arial"/>
+        </w:rPr>
+      </w:pPr>
+    </w:p>
+    <w:p>
+      <w:pPr>
+        <w:rPr>
+          <w:rFonts w:ascii="Arial" w:hAnsi="Arial" w:cs="Arial"/>
+        </w:rPr>
+      </w:pPr>
+    </w:p>
+    <w:p>
+      <w:pPr>
+        <w:pStyle w:val="3"/>
+        <w:jc w:val="center"/>
+        <w:rPr>
+          <w:rFonts w:cs="Arial"/>
+        </w:rPr>
+      </w:pPr>
+    </w:p>
+    <w:p>
+      <w:pPr>
+        <w:pStyle w:val="3"/>
+        <w:jc w:val="right"/>
+        <w:rPr>
+          <w:rFonts w:cs="Arial"/>
+        </w:rPr>
+      </w:pPr>
+    </w:p>
+    <w:p>
+      <w:pPr>
+        <w:pStyle w:val="3"/>
+        <w:jc w:val="right"/>
+        <w:rPr>
+          <w:rFonts w:cs="Arial"/>
+        </w:rPr>
+      </w:pPr>
+    </w:p>
+    <w:p>
+      <w:pPr>
+        <w:pStyle w:val="3"/>
+        <w:jc w:val="right"/>
+        <w:rPr>
+          <w:rFonts w:cs="Arial"/>
+        </w:rPr>
+      </w:pPr>
+    </w:p>
+    <w:p>
+      <w:pPr>
+        <w:pStyle w:val="3"/>
+        <w:jc w:val="right"/>
+        <w:rPr>
+          <w:rFonts w:cs="Arial"/>
+        </w:rPr>
+      </w:pPr>
+      <w:r>
+        <w:rPr>
+          <w:rFonts w:cs="Arial"/>
+        </w:rPr>
+        <w:t>Выполнил студент группы № M3006</w:t>
+      </w:r>
+    </w:p>
+    <w:p>
+      <w:pPr>
+        <w:pStyle w:val="3"/>
+        <w:jc w:val="right"/>
+        <w:rPr>
+          <w:rFonts w:cs="Arial"/>
+          <w:bCs/>
+        </w:rPr>
+      </w:pPr>
+      <w:r>
+        <w:rPr>
+          <w:rFonts w:cs="Arial"/>
+          <w:bCs/>
+        </w:rPr>
+        <w:t>Шевнин Артём Владимирович</w:t>
+      </w:r>
+    </w:p>
+    <w:p>
+      <w:pPr>
+        <w:pStyle w:val="3"/>
+        <w:jc w:val="right"/>
+        <w:rPr>
+          <w:rFonts w:cs="Arial"/>
+          <w:bCs/>
+        </w:rPr>
+      </w:pPr>
+      <w:r>
+        <w:rPr>
+          <w:rFonts w:cs="Arial"/>
+        </w:rPr>
+        <w:t>Подпись:</w:t>
+      </w:r>
+    </w:p>
+    <w:p>
+      <w:pPr>
+        <w:pStyle w:val="3"/>
+        <w:spacing w:before="0"/>
+        <w:jc w:val="right"/>
+        <w:rPr>
+          <w:rFonts w:asciiTheme="minorHAnsi" w:hAnsiTheme="minorHAnsi" w:cstheme="minorHAnsi"/>
+          <w:bCs/>
+        </w:rPr>
+      </w:pPr>
+      <w:r>
+        <w:rPr>
+          <w:noProof/>
+        </w:rPr>
+        <w:drawing>
+          <wp:anchor distT="0" distB="0" distL="114300" distR="114300" simplePos="0" relativeHeight="251658240" behindDoc="1" locked="0" layoutInCell="1" allowOverlap="1" wp14:anchorId="45076D68" wp14:editId="1B89AE21">
+            <wp:simplePos x="0" y="0"/>
+            <wp:positionH relativeFrom="margin">
+              <wp:align>right</wp:align>
+            </wp:positionH>
+            <wp:positionV relativeFrom="paragraph">
+              <wp:posOffset>125730</wp:posOffset>
+            </wp:positionV>
+            <wp:extent cx="1266825" cy="859155"/>
+            <wp:effectExtent l="0" t="0" r="9525" b="0"/>
+            <wp:wrapNone/>
+            <wp:docPr id="2" name="Рисунок 2"/>
+            <wp:cNvGraphicFramePr>
+              <a:graphicFrameLocks xmlns:a="http://schemas.openxmlformats.org/drawingml/2006/main" noChangeAspect="1"/>
+            </wp:cNvGraphicFramePr>
+            <a:graphic xmlns:a="http://schemas.openxmlformats.org/drawingml/2006/main">
+              <a:graphicData uri="http://schemas.openxmlformats.org/drawingml/2006/picture">
+                <pic:pic xmlns:pic="http://schemas.openxmlformats.org/drawingml/2006/picture">
+                  <pic:nvPicPr>
+                    <pic:cNvPr id="0" name="Рисунок 2"/>
+                    <pic:cNvPicPr>
+                      <a:picLocks noChangeAspect="1" noChangeArrowheads="1"/>
+                    </pic:cNvPicPr>
+                  </pic:nvPicPr>
+                  <pic:blipFill>
+                    <a:blip r:embed="rId6">
+                      <a:extLst>
+                        <a:ext uri="{28A0092B-C50C-407E-A947-70E740481C1C}">
+                          <a14:useLocalDpi xmlns:a14="http://schemas.microsoft.com/office/drawing/2010/main" val="0"/>
+                        </a:ext>
+                      </a:extLst>
+                    </a:blip>
+                    <a:srcRect/>
+                    <a:stretch>
+                      <a:fillRect/>
+                    </a:stretch>
+                  </pic:blipFill>
+                  <pic:spPr bwMode="auto">
+                    <a:xfrm>
+                      <a:off x="0" y="0"/>
+                      <a:ext cx="1266825" cy="859155"/>
+                    </a:xfrm>
+                    <a:prstGeom prst="rect">
+                      <a:avLst/>
+                    </a:prstGeom>
+                    <a:noFill/>
+                  </pic:spPr>
+                </pic:pic>
+              </a:graphicData>
+            </a:graphic>
+            <wp14:sizeRelH relativeFrom="page">
+              <wp14:pctWidth>0</wp14:pctWidth>
+            </wp14:sizeRelH>
+            <wp14:sizeRelV relativeFrom="page">
+              <wp14:pctHeight>0</wp14:pctHeight>
+            </wp14:sizeRelV>
+          </wp:anchor>
+        </w:drawing>
+      </w:r>
+    </w:p>
+    <w:bookmarkEnd w:id="1"/>
+    <w:p>
+      <w:pPr>
+        <w:jc w:val="center"/>
+        <w:rPr>
+          <w:rFonts w:ascii="Arial" w:hAnsi="Arial" w:cs="Times New Roman"/>
+          <w:bCs/>
+          <w:iCs/>
+          <w:sz w:val="24"/>
+        </w:rPr>
+      </w:pPr>
+    </w:p>
+    <w:p>
+      <w:pPr>
+        <w:jc w:val="center"/>
+        <w:rPr>
+          <w:rFonts w:ascii="Arial" w:hAnsi="Arial"/>
+          <w:bCs/>
+          <w:iCs/>
+          <w:sz w:val="24"/>
+        </w:rPr>
+      </w:pPr>
+    </w:p>
+    <w:p>
+      <w:pPr>
+        <w:jc w:val="center"/>
+        <w:rPr>
+          <w:rFonts w:ascii="Arial" w:hAnsi="Arial"/>
+          <w:bCs/>
+          <w:iCs/>
+          <w:sz w:val="24"/>
+        </w:rPr>
+      </w:pPr>
+    </w:p>
+    <w:p>
+      <w:pPr>
+        <w:jc w:val="center"/>
+        <w:rPr>
+          <w:rFonts w:ascii="Arial" w:hAnsi="Arial"/>
+          <w:bCs/>
+          <w:iCs/>
+          <w:sz w:val="24"/>
+        </w:rPr>
+      </w:pPr>
+    </w:p>
+    <w:p>
+      <w:pPr>
+        <w:rPr>
+          <w:rFonts w:ascii="Arial" w:hAnsi="Arial"/>
+          <w:bCs/>
+          <w:iCs/>
+          <w:sz w:val="24"/>
+        </w:rPr>
+      </w:pPr>
+    </w:p>
+    <w:p>
+      <w:pPr>
+        <w:jc w:val="center"/>
+        <w:rPr>
+          <w:rFonts w:ascii="Arial" w:hAnsi="Arial"/>
+          <w:bCs/>
+          <w:iCs/>
+          <w:sz w:val="24"/>
+        </w:rPr>
+      </w:pPr>
+    </w:p>
+    <w:p>
+      <w:pPr>
+        <w:jc w:val="center"/>
+        <w:rPr>
+          <w:rFonts w:ascii="Arial" w:hAnsi="Arial"/>
+          <w:bCs/>
+          <w:iCs/>
+          <w:sz w:val="24"/>
+        </w:rPr>
+      </w:pPr>
+      <w:r>
+        <w:rPr>
+          <w:rFonts w:ascii="Arial" w:hAnsi="Arial"/>
+          <w:bCs/>
+          <w:iCs/>
+          <w:sz w:val="24"/>
+        </w:rPr>
+        <w:t>Санкт-Петербург</w:t>
+      </w:r>
+    </w:p>
+    <w:p>
+      <w:pPr>
+        <w:jc w:val="center"/>
+        <w:rPr>
+          <w:rFonts w:ascii="Arial" w:hAnsi="Arial"/>
+          <w:bCs/>
+          <w:iCs/>
+          <w:sz w:val="24"/>
+        </w:rPr>
+      </w:pPr>
+      <w:r>
+        <w:rPr>
+          <w:rFonts w:ascii="Arial" w:hAnsi="Arial"/>
+          <w:bCs/>
+          <w:iCs/>
+          <w:sz w:val="24"/>
+        </w:rPr>
+        <w:t>2021</w:t>
+      </w:r>
+      <w:bookmarkEnd w:id="2"/>
+    </w:p>
+    <w:p>
+      <w:pPr>
+        <w:pStyle w:val="3"/>
+        <w:rPr>
           <w:b/>
-          <w:i/>
+        </w:rPr>
+      </w:pPr>
+    </w:p>
+    <w:bookmarkEnd w:id="0"/>
+    <w:p>
+      <w:pPr>
+        <w:jc w:val="center"/>
+        <w:rPr>
+          <w:rFonts w:ascii="Arial" w:hAnsi="Arial"/>
+          <w:bCs/>
+          <w:iCs/>
           <w:sz w:val="24"/>
         </w:rPr>
       </w:pPr>
       <w:r>
         <w:rPr>
           <w:rFonts w:ascii="Arial" w:hAnsi="Arial"/>
-          <w:b/>
-          <w:i/>
+          <w:bCs/>
+          <w:iCs/>
           <w:sz w:val="24"/>
         </w:rPr>
-        <w:t>Исследование работы ЭВМ при выполнении линейных программ.</w:t>
+        <w:t>Вариант 3</w:t>
       </w:r>
     </w:p>
     <w:p/>
@@ -2106,7 +2580,7 @@
                     <pic:cNvPicPr/>
                   </pic:nvPicPr>
                   <pic:blipFill>
-                    <a:blip r:embed="rId6"/>
+                    <a:blip r:embed="rId7"/>
                     <a:stretch>
                       <a:fillRect/>
                     </a:stretch>
@@ -2166,7 +2640,6 @@
           <w:rFonts w:cstheme="minorHAnsi"/>
           <w:sz w:val="24"/>
         </w:rPr>
-        <w:lastRenderedPageBreak/>
         <w:t>область представления данных и результатов</w:t>
       </w:r>
       <w:r>
@@ -2246,6 +2719,7 @@
     </w:p>
     <w:p>
       <w:r>
+        <w:lastRenderedPageBreak/>
         <w:t>расположение результата – 020</w:t>
       </w:r>
     </w:p>
@@ -2498,7 +2972,7 @@
                     <pic:cNvPicPr/>
                   </pic:nvPicPr>
                   <pic:blipFill>
-                    <a:blip r:embed="rId7"/>
+                    <a:blip r:embed="rId8"/>
                     <a:stretch>
                       <a:fillRect/>
                     </a:stretch>

</xml_diff>